<commit_message>
Addition of some setup PDFs and some test images
</commit_message>
<xml_diff>
--- a/Project3Documentation.docx
+++ b/Project3Documentation.docx
@@ -169,19 +169,8 @@
           <w:sz w:val="36"/>
           <w:szCs w:val="36"/>
         </w:rPr>
-        <w:t xml:space="preserve">Matt </w:t>
-      </w:r>
-      <w:proofErr w:type="spellStart"/>
-      <w:r>
-        <w:rPr>
-          <w:rFonts w:ascii="Times New Roman" w:eastAsia="Times New Roman" w:hAnsi="Times New Roman" w:cs="Times New Roman"/>
-          <w:b/>
-          <w:sz w:val="36"/>
-          <w:szCs w:val="36"/>
-        </w:rPr>
-        <w:t>Schuch</w:t>
-      </w:r>
-      <w:proofErr w:type="spellEnd"/>
+        <w:t>Matt Schuch</w:t>
+      </w:r>
     </w:p>
     <w:p>
       <w:pPr>
@@ -200,26 +189,13 @@
           <w:sz w:val="36"/>
           <w:szCs w:val="36"/>
         </w:rPr>
-        <w:t xml:space="preserve">Andy </w:t>
-      </w:r>
-      <w:proofErr w:type="spellStart"/>
-      <w:r>
-        <w:rPr>
-          <w:rFonts w:ascii="Times New Roman" w:eastAsia="Times New Roman" w:hAnsi="Times New Roman" w:cs="Times New Roman"/>
-          <w:b/>
-          <w:sz w:val="36"/>
-          <w:szCs w:val="36"/>
-        </w:rPr>
-        <w:t>Vuong</w:t>
-      </w:r>
-      <w:proofErr w:type="spellEnd"/>
+        <w:t>Andy Vuong</w:t>
+      </w:r>
     </w:p>
     <w:p>
       <w:r>
         <w:br w:type="page"/>
       </w:r>
-      <w:bookmarkStart w:id="0" w:name="_GoBack"/>
-      <w:bookmarkEnd w:id="0"/>
     </w:p>
     <w:p>
       <w:pPr>
@@ -273,41 +249,7 @@
           <w:sz w:val="24"/>
           <w:szCs w:val="24"/>
         </w:rPr>
-        <w:t xml:space="preserve">We originally started off making our own classifier. Our classifier had 15 layers, two of which were convolutional layers. We used the example from a </w:t>
-      </w:r>
-      <w:proofErr w:type="spellStart"/>
-      <w:r>
-        <w:rPr>
-          <w:rFonts w:ascii="Times New Roman" w:eastAsia="Times New Roman" w:hAnsi="Times New Roman" w:cs="Times New Roman"/>
-          <w:sz w:val="24"/>
-          <w:szCs w:val="24"/>
-        </w:rPr>
-        <w:t>Keras</w:t>
-      </w:r>
-      <w:proofErr w:type="spellEnd"/>
-      <w:r>
-        <w:rPr>
-          <w:rFonts w:ascii="Times New Roman" w:eastAsia="Times New Roman" w:hAnsi="Times New Roman" w:cs="Times New Roman"/>
-          <w:sz w:val="24"/>
-          <w:szCs w:val="24"/>
-        </w:rPr>
-        <w:t xml:space="preserve"> blog [1] as a guideline to how to create the layers. We then tested our own classifier on the 17 flo</w:t>
-      </w:r>
-      <w:r>
-        <w:rPr>
-          <w:rFonts w:ascii="Times New Roman" w:eastAsia="Times New Roman" w:hAnsi="Times New Roman" w:cs="Times New Roman"/>
-          <w:sz w:val="24"/>
-          <w:szCs w:val="24"/>
-        </w:rPr>
-        <w:t>wers dataset [2] and we got a surprising 70% accuracy. We obtained this value by not only using the 17 flowers dataset but also transforming each image to get more training images. Some of the transformations we used are horizontal flipping, zooming in, re</w:t>
-      </w:r>
-      <w:r>
-        <w:rPr>
-          <w:rFonts w:ascii="Times New Roman" w:eastAsia="Times New Roman" w:hAnsi="Times New Roman" w:cs="Times New Roman"/>
-          <w:sz w:val="24"/>
-          <w:szCs w:val="24"/>
-        </w:rPr>
-        <w:t>scaling, and setting the fill mode to constant. However, that was as far as we got as we could not improve the model any further as the lack of data and the quality of the images prevented us f</w:t>
+        <w:t>We originally started off making our own classifier. Our classifier had 15 layers, two of which were convolutional layers. We used the example from a Keras blog [1] as a guideline to how to create the layers. We then tested our own classifier on the 17 flowers dataset [2] and we got a surprising 70% accuracy. We obtained this value by not only using the 17 flowers dataset but also transforming each image to get more training images. Some of the transformations we used are horizontal flipping, zooming in, rescaling, and setting the fill mode to constant. However, that was as far as we got as we could not improve the model any further as the lack of data and the quality of the images prevented us f</w:t>
       </w:r>
       <w:r>
         <w:rPr>
@@ -323,15 +265,7 @@
           <w:sz w:val="24"/>
           <w:szCs w:val="24"/>
         </w:rPr>
-        <w:t xml:space="preserve"> 70%. As a result, we had to lo</w:t>
-      </w:r>
-      <w:r>
-        <w:rPr>
-          <w:rFonts w:ascii="Times New Roman" w:eastAsia="Times New Roman" w:hAnsi="Times New Roman" w:cs="Times New Roman"/>
-          <w:sz w:val="24"/>
-          <w:szCs w:val="24"/>
-        </w:rPr>
-        <w:t>ok elsewhere to improve the accuracy.</w:t>
+        <w:t xml:space="preserve"> 70%. As a result, we had to look elsewhere to improve the accuracy.</w:t>
       </w:r>
     </w:p>
     <w:p>
@@ -349,15 +283,7 @@
           <w:szCs w:val="24"/>
         </w:rPr>
         <w:tab/>
-        <w:t>We decided to use a pre-trained model as they are trained with significantly more images and as a result, can detect features better than classifier that we made from scratch. We decided to use InceptionV3 as document</w:t>
-      </w:r>
-      <w:r>
-        <w:rPr>
-          <w:rFonts w:ascii="Times New Roman" w:eastAsia="Times New Roman" w:hAnsi="Times New Roman" w:cs="Times New Roman"/>
-          <w:sz w:val="24"/>
-          <w:szCs w:val="24"/>
-        </w:rPr>
-        <w:t xml:space="preserve">ation of it was widely available, ease of use, and its size were beneficial to our goal. The InceptionV3 model had a significantly higher </w:t>
+        <w:t xml:space="preserve">We decided to use a pre-trained model as they are trained with significantly more images and as a result, can detect features better than classifier that we made from scratch. We decided to use InceptionV3 as documentation of it was widely available, ease of use, and its size were beneficial to our goal. The InceptionV3 model had a significantly higher </w:t>
       </w:r>
       <w:r>
         <w:rPr>
@@ -423,41 +349,7 @@
           <w:sz w:val="24"/>
           <w:szCs w:val="24"/>
         </w:rPr>
-        <w:t xml:space="preserve"> the 17 flowers dataset: the 102 flowers dataset [4]. Both are from the same site but we dismissed the 102 flowers dataset due to the images not being org</w:t>
-      </w:r>
-      <w:r>
-        <w:rPr>
-          <w:rFonts w:ascii="Times New Roman" w:eastAsia="Times New Roman" w:hAnsi="Times New Roman" w:cs="Times New Roman"/>
-          <w:sz w:val="24"/>
-          <w:szCs w:val="24"/>
-        </w:rPr>
-        <w:t xml:space="preserve">anized. However, we returned to the dataset after realizing the </w:t>
-      </w:r>
-      <w:proofErr w:type="spellStart"/>
-      <w:r>
-        <w:rPr>
-          <w:rFonts w:ascii="Times New Roman" w:eastAsia="Times New Roman" w:hAnsi="Times New Roman" w:cs="Times New Roman"/>
-          <w:sz w:val="24"/>
-          <w:szCs w:val="24"/>
-        </w:rPr>
-        <w:t>MatLab</w:t>
-      </w:r>
-      <w:proofErr w:type="spellEnd"/>
-      <w:r>
-        <w:rPr>
-          <w:rFonts w:ascii="Times New Roman" w:eastAsia="Times New Roman" w:hAnsi="Times New Roman" w:cs="Times New Roman"/>
-          <w:sz w:val="24"/>
-          <w:szCs w:val="24"/>
-        </w:rPr>
-        <w:t xml:space="preserve"> file had labels that organized the images so after writing a script that organizes the images based on flower class, we decided to use the 102 flowers dataset along with the 17 flowers </w:t>
-      </w:r>
-      <w:r>
-        <w:rPr>
-          <w:rFonts w:ascii="Times New Roman" w:eastAsia="Times New Roman" w:hAnsi="Times New Roman" w:cs="Times New Roman"/>
-          <w:sz w:val="24"/>
-          <w:szCs w:val="24"/>
-        </w:rPr>
-        <w:t xml:space="preserve">dataset. </w:t>
+        <w:t xml:space="preserve"> the 17 flowers dataset: the 102 flowers dataset [4]. Both are from the same site but we dismissed the 102 flowers dataset due to the images not being organized. However, we returned to the dataset after realizing the MatLab file had labels that organized the images so after writing a script that organizes the images based on flower class, we decided to use the 102 flowers dataset along with the 17 flowers dataset. </w:t>
       </w:r>
     </w:p>
     <w:p>
@@ -528,15 +420,7 @@
           <w:sz w:val="24"/>
           <w:szCs w:val="24"/>
         </w:rPr>
-        <w:t xml:space="preserve"> transformations. The transformations we used were horizontal flip, zooming in, rescaling, and the type of fill mode. Rescaling is where we divide the possible RGB values, in this case, we divided t</w:t>
-      </w:r>
-      <w:r>
-        <w:rPr>
-          <w:rFonts w:ascii="Times New Roman" w:eastAsia="Times New Roman" w:hAnsi="Times New Roman" w:cs="Times New Roman"/>
-          <w:sz w:val="24"/>
-          <w:szCs w:val="24"/>
-        </w:rPr>
-        <w:t>he values by 255 which leaves us with the range of 0-1 with floats as possible RGB values</w:t>
+        <w:t xml:space="preserve"> transformations. The transformations we used were horizontal flip, zooming in, rescaling, and the type of fill mode. Rescaling is where we divide the possible RGB values, in this case, we divided the values by 255 which leaves us with the range of 0-1 with floats as possible RGB values</w:t>
       </w:r>
       <w:r>
         <w:rPr>
@@ -552,33 +436,7 @@
           <w:sz w:val="24"/>
           <w:szCs w:val="24"/>
         </w:rPr>
-        <w:t xml:space="preserve">. The fill mode determines how </w:t>
-      </w:r>
-      <w:proofErr w:type="spellStart"/>
-      <w:r>
-        <w:rPr>
-          <w:rFonts w:ascii="Times New Roman" w:eastAsia="Times New Roman" w:hAnsi="Times New Roman" w:cs="Times New Roman"/>
-          <w:sz w:val="24"/>
-          <w:szCs w:val="24"/>
-        </w:rPr>
-        <w:t>Keras</w:t>
-      </w:r>
-      <w:proofErr w:type="spellEnd"/>
-      <w:r>
-        <w:rPr>
-          <w:rFonts w:ascii="Times New Roman" w:eastAsia="Times New Roman" w:hAnsi="Times New Roman" w:cs="Times New Roman"/>
-          <w:sz w:val="24"/>
-          <w:szCs w:val="24"/>
-        </w:rPr>
-        <w:t xml:space="preserve"> will fill in any black bars in the image, if there are any. In this case, we used the “constant” mode which essentially does nothi</w:t>
-      </w:r>
-      <w:r>
-        <w:rPr>
-          <w:rFonts w:ascii="Times New Roman" w:eastAsia="Times New Roman" w:hAnsi="Times New Roman" w:cs="Times New Roman"/>
-          <w:sz w:val="24"/>
-          <w:szCs w:val="24"/>
-        </w:rPr>
-        <w:t>ng with the black bars as it fills the black bars with black bars.</w:t>
+        <w:t>. The fill mode determines how Keras will fill in any black bars in the image, if there are any. In this case, we used the “constant” mode which essentially does nothing with the black bars as it fills the black bars with black bars.</w:t>
       </w:r>
     </w:p>
     <w:p>
@@ -628,23 +486,7 @@
           <w:sz w:val="24"/>
           <w:szCs w:val="24"/>
         </w:rPr>
-        <w:t xml:space="preserve"> of epochs for the 17 flowers </w:t>
-      </w:r>
-      <w:r>
-        <w:rPr>
-          <w:rFonts w:ascii="Times New Roman" w:eastAsia="Times New Roman" w:hAnsi="Times New Roman" w:cs="Times New Roman"/>
-          <w:sz w:val="24"/>
-          <w:szCs w:val="24"/>
-        </w:rPr>
-        <w:t>dataset and it yielded a pretty good accuracy. As we increased the epoch higher and higher, we got slightly better accuracy each time. At around 150 epochs, we obtained the best accuracy as any higher would make the model overfit the data set so we stopped</w:t>
-      </w:r>
-      <w:r>
-        <w:rPr>
-          <w:rFonts w:ascii="Times New Roman" w:eastAsia="Times New Roman" w:hAnsi="Times New Roman" w:cs="Times New Roman"/>
-          <w:sz w:val="24"/>
-          <w:szCs w:val="24"/>
-        </w:rPr>
-        <w:t xml:space="preserve"> at around 150 epochs for the training. The 102 flowers dataset was quite different as a low </w:t>
+        <w:t xml:space="preserve"> of epochs for the 17 flowers dataset and it yielded a pretty good accuracy. As we increased the epoch higher and higher, we got slightly better accuracy each time. At around 150 epochs, we obtained the best accuracy as any higher would make the model overfit the data set so we stopped at around 150 epochs for the training. The 102 flowers dataset was quite different as a low </w:t>
       </w:r>
       <w:r>
         <w:rPr>
@@ -703,15 +545,7 @@
           <w:sz w:val="24"/>
           <w:szCs w:val="24"/>
         </w:rPr>
-        <w:t xml:space="preserve"> of layers we froze was another parameter we experimented with. The documentation had the first 172 layers frozen while the rest were kept as they were. This means that the layer does not change or affected by the data that passes through. The data i</w:t>
-      </w:r>
-      <w:r>
-        <w:rPr>
-          <w:rFonts w:ascii="Times New Roman" w:eastAsia="Times New Roman" w:hAnsi="Times New Roman" w:cs="Times New Roman"/>
-          <w:sz w:val="24"/>
-          <w:szCs w:val="24"/>
-        </w:rPr>
-        <w:t xml:space="preserve">s still affected however and we freeze the first layers to prevent overfitting from occurring. We experimented a bit with the </w:t>
+        <w:t xml:space="preserve"> of layers we froze was another parameter we experimented with. The documentation had the first 172 layers frozen while the rest were kept as they were. This means that the layer does not change or affected by the data that passes through. The data is still affected however and we freeze the first layers to prevent overfitting from occurring. We experimented a bit with the </w:t>
       </w:r>
       <w:r>
         <w:rPr>
@@ -727,15 +561,7 @@
           <w:sz w:val="24"/>
           <w:szCs w:val="24"/>
         </w:rPr>
-        <w:t xml:space="preserve"> of layers frozen, such as freezing only 50 layers or 100 layers. However, we noticed that the accuracy was at its best at t</w:t>
-      </w:r>
-      <w:r>
-        <w:rPr>
-          <w:rFonts w:ascii="Times New Roman" w:eastAsia="Times New Roman" w:hAnsi="Times New Roman" w:cs="Times New Roman"/>
-          <w:sz w:val="24"/>
-          <w:szCs w:val="24"/>
-        </w:rPr>
-        <w:t>he given 172 layers frozen so we used that value for our model.</w:t>
+        <w:t xml:space="preserve"> of layers frozen, such as freezing only 50 layers or 100 layers. However, we noticed that the accuracy was at its best at the given 172 layers frozen so we used that value for our model.</w:t>
       </w:r>
     </w:p>
     <w:p>
@@ -807,23 +633,7 @@
           <w:sz w:val="24"/>
           <w:szCs w:val="24"/>
         </w:rPr>
-        <w:t>, we switched to a pre-trained model as we could not imp</w:t>
-      </w:r>
-      <w:r>
-        <w:rPr>
-          <w:rFonts w:ascii="Times New Roman" w:eastAsia="Times New Roman" w:hAnsi="Times New Roman" w:cs="Times New Roman"/>
-          <w:sz w:val="24"/>
-          <w:szCs w:val="24"/>
-        </w:rPr>
-        <w:t>rove the 70% accuracy. With the pre-trained models, we got some pretty good accuracies. For the 17 flowers dataset, we managed to obtain a 95% accuracy with 50 epochs and after increasing the epochs to around 150, we obtained the most optimal accuracy at a</w:t>
-      </w:r>
-      <w:r>
-        <w:rPr>
-          <w:rFonts w:ascii="Times New Roman" w:eastAsia="Times New Roman" w:hAnsi="Times New Roman" w:cs="Times New Roman"/>
-          <w:sz w:val="24"/>
-          <w:szCs w:val="24"/>
-        </w:rPr>
-        <w:t xml:space="preserve">round 98%. The 102 flowers dataset initially had a low accuracy when we used </w:t>
+        <w:t xml:space="preserve">, we switched to a pre-trained model as we could not improve the 70% accuracy. With the pre-trained models, we got some pretty good accuracies. For the 17 flowers dataset, we managed to obtain a 95% accuracy with 50 epochs and after increasing the epochs to around 150, we obtained the most optimal accuracy at around 98%. The 102 flowers dataset initially had a low accuracy when we used </w:t>
       </w:r>
       <w:r>
         <w:rPr>
@@ -874,15 +684,7 @@
           <w:sz w:val="24"/>
           <w:szCs w:val="24"/>
         </w:rPr>
-        <w:t xml:space="preserve"> are a mod</w:t>
-      </w:r>
-      <w:r>
-        <w:rPr>
-          <w:rFonts w:ascii="Times New Roman" w:eastAsia="Times New Roman" w:hAnsi="Times New Roman" w:cs="Times New Roman"/>
-          <w:sz w:val="24"/>
-          <w:szCs w:val="24"/>
-        </w:rPr>
-        <w:t>el with 98% accuracy on any of the flower types in the 17 flowers dataset and a model with 95% accuracy on any flower types in the 102 flowers dataset.</w:t>
+        <w:t xml:space="preserve"> are a model with 98% accuracy on any of the flower types in the 17 flowers dataset and a model with 95% accuracy on any flower types in the 102 flowers dataset.</w:t>
       </w:r>
     </w:p>
     <w:p>
@@ -929,175 +731,7 @@
           <w:szCs w:val="24"/>
         </w:rPr>
         <w:tab/>
-        <w:t xml:space="preserve">Our first difficulties encountered happened during the setup phase </w:t>
-      </w:r>
-      <w:r>
-        <w:rPr>
-          <w:rFonts w:ascii="Times New Roman" w:eastAsia="Times New Roman" w:hAnsi="Times New Roman" w:cs="Times New Roman"/>
-          <w:sz w:val="24"/>
-          <w:szCs w:val="24"/>
-        </w:rPr>
-        <w:t xml:space="preserve">of our project. We had some trouble with the </w:t>
-      </w:r>
-      <w:proofErr w:type="spellStart"/>
-      <w:r>
-        <w:rPr>
-          <w:rFonts w:ascii="Times New Roman" w:eastAsia="Times New Roman" w:hAnsi="Times New Roman" w:cs="Times New Roman"/>
-          <w:sz w:val="24"/>
-          <w:szCs w:val="24"/>
-        </w:rPr>
-        <w:t>TensorFlow</w:t>
-      </w:r>
-      <w:proofErr w:type="spellEnd"/>
-      <w:r>
-        <w:rPr>
-          <w:rFonts w:ascii="Times New Roman" w:eastAsia="Times New Roman" w:hAnsi="Times New Roman" w:cs="Times New Roman"/>
-          <w:sz w:val="24"/>
-          <w:szCs w:val="24"/>
-        </w:rPr>
-        <w:t xml:space="preserve"> updates, the </w:t>
-      </w:r>
-      <w:proofErr w:type="spellStart"/>
-      <w:r>
-        <w:rPr>
-          <w:rFonts w:ascii="Times New Roman" w:eastAsia="Times New Roman" w:hAnsi="Times New Roman" w:cs="Times New Roman"/>
-          <w:sz w:val="24"/>
-          <w:szCs w:val="24"/>
-        </w:rPr>
-        <w:t>Keras</w:t>
-      </w:r>
-      <w:proofErr w:type="spellEnd"/>
-      <w:r>
-        <w:rPr>
-          <w:rFonts w:ascii="Times New Roman" w:eastAsia="Times New Roman" w:hAnsi="Times New Roman" w:cs="Times New Roman"/>
-          <w:sz w:val="24"/>
-          <w:szCs w:val="24"/>
-        </w:rPr>
-        <w:t xml:space="preserve"> updates, and some </w:t>
-      </w:r>
-      <w:proofErr w:type="spellStart"/>
-      <w:r>
-        <w:rPr>
-          <w:rFonts w:ascii="Times New Roman" w:eastAsia="Times New Roman" w:hAnsi="Times New Roman" w:cs="Times New Roman"/>
-          <w:sz w:val="24"/>
-          <w:szCs w:val="24"/>
-        </w:rPr>
-        <w:t>cuDNN</w:t>
-      </w:r>
-      <w:proofErr w:type="spellEnd"/>
-      <w:r>
-        <w:rPr>
-          <w:rFonts w:ascii="Times New Roman" w:eastAsia="Times New Roman" w:hAnsi="Times New Roman" w:cs="Times New Roman"/>
-          <w:sz w:val="24"/>
-          <w:szCs w:val="24"/>
-        </w:rPr>
-        <w:t xml:space="preserve"> problems. The </w:t>
-      </w:r>
-      <w:proofErr w:type="spellStart"/>
-      <w:r>
-        <w:rPr>
-          <w:rFonts w:ascii="Times New Roman" w:eastAsia="Times New Roman" w:hAnsi="Times New Roman" w:cs="Times New Roman"/>
-          <w:sz w:val="24"/>
-          <w:szCs w:val="24"/>
-        </w:rPr>
-        <w:t>TensorFlow</w:t>
-      </w:r>
-      <w:proofErr w:type="spellEnd"/>
-      <w:r>
-        <w:rPr>
-          <w:rFonts w:ascii="Times New Roman" w:eastAsia="Times New Roman" w:hAnsi="Times New Roman" w:cs="Times New Roman"/>
-          <w:sz w:val="24"/>
-          <w:szCs w:val="24"/>
-        </w:rPr>
-        <w:t xml:space="preserve"> update caused some problems that were fixed with a nightly build so we had to download the fix. Some of us had </w:t>
-      </w:r>
-      <w:proofErr w:type="spellStart"/>
-      <w:r>
-        <w:rPr>
-          <w:rFonts w:ascii="Times New Roman" w:eastAsia="Times New Roman" w:hAnsi="Times New Roman" w:cs="Times New Roman"/>
-          <w:sz w:val="24"/>
-          <w:szCs w:val="24"/>
-        </w:rPr>
-        <w:t>cuDNN</w:t>
-      </w:r>
-      <w:proofErr w:type="spellEnd"/>
-      <w:r>
-        <w:rPr>
-          <w:rFonts w:ascii="Times New Roman" w:eastAsia="Times New Roman" w:hAnsi="Times New Roman" w:cs="Times New Roman"/>
-          <w:sz w:val="24"/>
-          <w:szCs w:val="24"/>
-        </w:rPr>
-        <w:t xml:space="preserve"> problems as if </w:t>
-      </w:r>
-      <w:r>
-        <w:rPr>
-          <w:rFonts w:ascii="Times New Roman" w:eastAsia="Times New Roman" w:hAnsi="Times New Roman" w:cs="Times New Roman"/>
-          <w:sz w:val="24"/>
-          <w:szCs w:val="24"/>
-        </w:rPr>
-        <w:t xml:space="preserve">it was not installed correctly and the files were placed correctly, </w:t>
-      </w:r>
-      <w:proofErr w:type="spellStart"/>
-      <w:r>
-        <w:rPr>
-          <w:rFonts w:ascii="Times New Roman" w:eastAsia="Times New Roman" w:hAnsi="Times New Roman" w:cs="Times New Roman"/>
-          <w:sz w:val="24"/>
-          <w:szCs w:val="24"/>
-        </w:rPr>
-        <w:t>TensorFlow</w:t>
-      </w:r>
-      <w:proofErr w:type="spellEnd"/>
-      <w:r>
-        <w:rPr>
-          <w:rFonts w:ascii="Times New Roman" w:eastAsia="Times New Roman" w:hAnsi="Times New Roman" w:cs="Times New Roman"/>
-          <w:sz w:val="24"/>
-          <w:szCs w:val="24"/>
-        </w:rPr>
-        <w:t xml:space="preserve"> would not work. </w:t>
-      </w:r>
-      <w:proofErr w:type="spellStart"/>
-      <w:r>
-        <w:rPr>
-          <w:rFonts w:ascii="Times New Roman" w:eastAsia="Times New Roman" w:hAnsi="Times New Roman" w:cs="Times New Roman"/>
-          <w:sz w:val="24"/>
-          <w:szCs w:val="24"/>
-        </w:rPr>
-        <w:t>Keras</w:t>
-      </w:r>
-      <w:proofErr w:type="spellEnd"/>
-      <w:r>
-        <w:rPr>
-          <w:rFonts w:ascii="Times New Roman" w:eastAsia="Times New Roman" w:hAnsi="Times New Roman" w:cs="Times New Roman"/>
-          <w:sz w:val="24"/>
-          <w:szCs w:val="24"/>
-        </w:rPr>
-        <w:t xml:space="preserve"> had a huge update with their libraries right when we began work on the project so we had to update </w:t>
-      </w:r>
-      <w:proofErr w:type="spellStart"/>
-      <w:r>
-        <w:rPr>
-          <w:rFonts w:ascii="Times New Roman" w:eastAsia="Times New Roman" w:hAnsi="Times New Roman" w:cs="Times New Roman"/>
-          <w:sz w:val="24"/>
-          <w:szCs w:val="24"/>
-        </w:rPr>
-        <w:t>Keras</w:t>
-      </w:r>
-      <w:proofErr w:type="spellEnd"/>
-      <w:r>
-        <w:rPr>
-          <w:rFonts w:ascii="Times New Roman" w:eastAsia="Times New Roman" w:hAnsi="Times New Roman" w:cs="Times New Roman"/>
-          <w:sz w:val="24"/>
-          <w:szCs w:val="24"/>
-        </w:rPr>
-        <w:t xml:space="preserve"> accordingly so it matches up with the documentatio</w:t>
-      </w:r>
-      <w:r>
-        <w:rPr>
-          <w:rFonts w:ascii="Times New Roman" w:eastAsia="Times New Roman" w:hAnsi="Times New Roman" w:cs="Times New Roman"/>
-          <w:sz w:val="24"/>
-          <w:szCs w:val="24"/>
-        </w:rPr>
-        <w:t>n.</w:t>
+        <w:t>Our first difficulties encountered happened during the setup phase of our project. We had some trouble with the TensorFlow updates, the Keras updates, and some cuDNN problems. The TensorFlow update caused some problems that were fixed with a nightly build so we had to download the fix. Some of us had cuDNN problems as if it was not installed correctly and the files were placed correctly, TensorFlow would not work. Keras had a huge update with their libraries right when we began work on the project so we had to update Keras accordingly so it matches up with the documentation.</w:t>
       </w:r>
     </w:p>
     <w:p>
@@ -1115,13 +749,6 @@
           <w:szCs w:val="24"/>
         </w:rPr>
         <w:tab/>
-      </w:r>
-      <w:r>
-        <w:rPr>
-          <w:rFonts w:ascii="Times New Roman" w:eastAsia="Times New Roman" w:hAnsi="Times New Roman" w:cs="Times New Roman"/>
-          <w:sz w:val="24"/>
-          <w:szCs w:val="24"/>
-        </w:rPr>
         <w:t xml:space="preserve">Our other and main difficulty was finding a good dataset. The quality of our model and its accuracy hinges on the dataset. We had troubles finding a good leaf dataset so we eventually switched to flower data sets as we </w:t>
       </w:r>
       <w:r>
@@ -1138,15 +765,7 @@
           <w:sz w:val="24"/>
           <w:szCs w:val="24"/>
         </w:rPr>
-        <w:t xml:space="preserve"> some good ones from Oxford. Whil</w:t>
-      </w:r>
-      <w:r>
-        <w:rPr>
-          <w:rFonts w:ascii="Times New Roman" w:eastAsia="Times New Roman" w:hAnsi="Times New Roman" w:cs="Times New Roman"/>
-          <w:sz w:val="24"/>
-          <w:szCs w:val="24"/>
-        </w:rPr>
-        <w:t>e we did achieve good accuracies with both the 102 flowers dataset and the 17 flowers dataset, if we had more pictures, flower types, more variety of pictures, and better quality pictures than w</w:t>
+        <w:t xml:space="preserve"> some good ones from Oxford. While we did achieve good accuracies with both the 102 flowers dataset and the 17 flowers dataset, if we had more pictures, flower types, more variety of pictures, and better quality pictures than w</w:t>
       </w:r>
       <w:r>
         <w:rPr>
@@ -1178,15 +797,7 @@
           <w:sz w:val="24"/>
           <w:szCs w:val="24"/>
         </w:rPr>
-        <w:t xml:space="preserve"> tha</w:t>
-      </w:r>
-      <w:r>
-        <w:rPr>
-          <w:rFonts w:ascii="Times New Roman" w:eastAsia="Times New Roman" w:hAnsi="Times New Roman" w:cs="Times New Roman"/>
-          <w:sz w:val="24"/>
-          <w:szCs w:val="24"/>
-        </w:rPr>
-        <w:t>n what we currently have.</w:t>
+        <w:t xml:space="preserve"> than what we currently have.</w:t>
       </w:r>
     </w:p>
     <w:p>
@@ -1372,9 +983,10 @@
       <w:pPr>
         <w:rPr>
           <w:rFonts w:ascii="Times New Roman" w:eastAsia="Times New Roman" w:hAnsi="Times New Roman" w:cs="Times New Roman"/>
-          <w:b/>
-          <w:sz w:val="24"/>
-          <w:szCs w:val="24"/>
+          <w:color w:val="1155CC"/>
+          <w:sz w:val="24"/>
+          <w:szCs w:val="24"/>
+          <w:u w:val="single"/>
         </w:rPr>
       </w:pPr>
       <w:hyperlink r:id="rId9">
@@ -1400,9 +1012,83 @@
         </w:rPr>
       </w:pPr>
     </w:p>
+    <w:p>
+      <w:pPr>
+        <w:rPr>
+          <w:rFonts w:ascii="Times New Roman" w:eastAsia="Times New Roman" w:hAnsi="Times New Roman" w:cs="Times New Roman"/>
+          <w:sz w:val="24"/>
+          <w:szCs w:val="24"/>
+        </w:rPr>
+      </w:pPr>
+      <w:r>
+        <w:rPr>
+          <w:rFonts w:ascii="Times New Roman" w:eastAsia="Times New Roman" w:hAnsi="Times New Roman" w:cs="Times New Roman"/>
+          <w:sz w:val="24"/>
+          <w:szCs w:val="24"/>
+        </w:rPr>
+        <w:t>[5</w:t>
+      </w:r>
+      <w:r>
+        <w:rPr>
+          <w:rFonts w:ascii="Times New Roman" w:eastAsia="Times New Roman" w:hAnsi="Times New Roman" w:cs="Times New Roman"/>
+          <w:sz w:val="24"/>
+          <w:szCs w:val="24"/>
+        </w:rPr>
+        <w:t>]</w:t>
+      </w:r>
+      <w:r>
+        <w:rPr>
+          <w:rFonts w:ascii="Times New Roman" w:eastAsia="Times New Roman" w:hAnsi="Times New Roman" w:cs="Times New Roman"/>
+          <w:sz w:val="24"/>
+          <w:szCs w:val="24"/>
+        </w:rPr>
+        <w:t xml:space="preserve"> General Convolutional Neural Network Source</w:t>
+      </w:r>
+    </w:p>
+    <w:p>
+      <w:pPr>
+        <w:rPr>
+          <w:rFonts w:ascii="Times New Roman" w:eastAsia="Times New Roman" w:hAnsi="Times New Roman" w:cs="Times New Roman"/>
+          <w:sz w:val="24"/>
+          <w:szCs w:val="24"/>
+        </w:rPr>
+      </w:pPr>
+      <w:hyperlink r:id="rId10" w:history="1">
+        <w:r>
+          <w:rPr>
+            <w:rStyle w:val="Hyperlink"/>
+            <w:rFonts w:ascii="Times New Roman" w:eastAsia="Times New Roman" w:hAnsi="Times New Roman" w:cs="Times New Roman"/>
+            <w:sz w:val="24"/>
+            <w:szCs w:val="24"/>
+          </w:rPr>
+          <w:t>http://cs231n.github.io/convolutional-networks/</w:t>
+        </w:r>
+      </w:hyperlink>
+    </w:p>
+    <w:p>
+      <w:pPr>
+        <w:rPr>
+          <w:rFonts w:ascii="Times New Roman" w:eastAsia="Times New Roman" w:hAnsi="Times New Roman" w:cs="Times New Roman"/>
+          <w:sz w:val="24"/>
+          <w:szCs w:val="24"/>
+        </w:rPr>
+      </w:pPr>
+      <w:bookmarkStart w:id="0" w:name="_GoBack"/>
+      <w:bookmarkEnd w:id="0"/>
+    </w:p>
+    <w:p>
+      <w:pPr>
+        <w:rPr>
+          <w:rFonts w:ascii="Times New Roman" w:eastAsia="Times New Roman" w:hAnsi="Times New Roman" w:cs="Times New Roman"/>
+          <w:b/>
+          <w:sz w:val="24"/>
+          <w:szCs w:val="24"/>
+        </w:rPr>
+      </w:pPr>
+    </w:p>
     <w:sectPr>
-      <w:footerReference w:type="default" r:id="rId10"/>
-      <w:footerReference w:type="first" r:id="rId11"/>
+      <w:footerReference w:type="default" r:id="rId11"/>
+      <w:footerReference w:type="first" r:id="rId12"/>
       <w:pgSz w:w="12240" w:h="15840"/>
       <w:pgMar w:top="1440" w:right="1440" w:bottom="1440" w:left="1440" w:header="0" w:footer="720" w:gutter="0"/>
       <w:pgNumType w:start="0"/>
@@ -1460,7 +1146,7 @@
       <w:rPr>
         <w:noProof/>
       </w:rPr>
-      <w:t>3</w:t>
+      <w:t>1</w:t>
     </w:r>
     <w:r>
       <w:fldChar w:fldCharType="end"/>
@@ -2052,6 +1738,29 @@
       <w:szCs w:val="30"/>
     </w:rPr>
   </w:style>
+  <w:style w:type="character" w:styleId="Hyperlink">
+    <w:name w:val="Hyperlink"/>
+    <w:basedOn w:val="DefaultParagraphFont"/>
+    <w:uiPriority w:val="99"/>
+    <w:unhideWhenUsed/>
+    <w:rsid w:val="00D578A7"/>
+    <w:rPr>
+      <w:color w:val="0563C1" w:themeColor="hyperlink"/>
+      <w:u w:val="single"/>
+    </w:rPr>
+  </w:style>
+  <w:style w:type="character" w:styleId="Mention">
+    <w:name w:val="Mention"/>
+    <w:basedOn w:val="DefaultParagraphFont"/>
+    <w:uiPriority w:val="99"/>
+    <w:semiHidden/>
+    <w:unhideWhenUsed/>
+    <w:rsid w:val="00D578A7"/>
+    <w:rPr>
+      <w:color w:val="2B579A"/>
+      <w:shd w:val="clear" w:color="auto" w:fill="E6E6E6"/>
+    </w:rPr>
+  </w:style>
 </w:styles>
 </file>
 

</xml_diff>